<commit_message>
supplementary specification csv-fil mulighed added
</commit_message>
<xml_diff>
--- a/Analysis/Supplementary Specification.docx
+++ b/Analysis/Supplementary Specification.docx
@@ -414,7 +414,19 @@
         <w:rPr>
           <w:lang w:val="da-DK"/>
         </w:rPr>
-        <w:t>Login eller oprettelse af bruger skal udføres.</w:t>
+        <w:t>Login eller o</w:t>
+      </w:r>
+      <w:r>
+        <w:rPr>
+          <w:lang w:val="da-DK"/>
+        </w:rPr>
+        <w:t>prettelse af bruger skal behandles fortroligt</w:t>
+      </w:r>
+      <w:r>
+        <w:rPr>
+          <w:lang w:val="da-DK"/>
+        </w:rPr>
+        <w:t>.</w:t>
       </w:r>
     </w:p>
     <w:p>
@@ -507,6 +519,42 @@
       <w:pPr>
         <w:pStyle w:val="ListParagraph"/>
         <w:numPr>
+          <w:ilvl w:val="1"/>
+          <w:numId w:val="1"/>
+        </w:numPr>
+        <w:rPr>
+          <w:lang w:val="da-DK"/>
+        </w:rPr>
+      </w:pPr>
+      <w:r>
+        <w:rPr>
+          <w:lang w:val="da-DK"/>
+        </w:rPr>
+        <w:t>Historik</w:t>
+      </w:r>
+    </w:p>
+    <w:p>
+      <w:pPr>
+        <w:pStyle w:val="ListParagraph"/>
+        <w:numPr>
+          <w:ilvl w:val="2"/>
+          <w:numId w:val="1"/>
+        </w:numPr>
+        <w:rPr>
+          <w:lang w:val="da-DK"/>
+        </w:rPr>
+      </w:pPr>
+      <w:r>
+        <w:rPr>
+          <w:lang w:val="da-DK"/>
+        </w:rPr>
+        <w:t>Oversigt over historik med eksportmulighed af en CSV-fil anvendes.</w:t>
+      </w:r>
+    </w:p>
+    <w:p>
+      <w:pPr>
+        <w:pStyle w:val="ListParagraph"/>
+        <w:numPr>
           <w:ilvl w:val="0"/>
           <w:numId w:val="1"/>
         </w:numPr>
@@ -869,8 +917,6 @@
         </w:rPr>
         <w:t>Supportability</w:t>
       </w:r>
-      <w:bookmarkStart w:id="0" w:name="_GoBack"/>
-      <w:bookmarkEnd w:id="0"/>
       <w:proofErr w:type="spellEnd"/>
     </w:p>
     <w:p>

</xml_diff>